<commit_message>
css update and requirements update
</commit_message>
<xml_diff>
--- a/kawog17/Requirements.docx
+++ b/kawog17/Requirements.docx
@@ -7,7 +7,7 @@
         <w:sdtPr>
           <w:id w:val="-1703387483"/>
           <w14:checkbox>
-            <w14:checked w14:val="0"/>
+            <w14:checked w14:val="1"/>
             <w14:checkedState w14:val="2612" w14:font="MS Gothic"/>
             <w14:uncheckedState w14:val="2610" w14:font="MS Gothic"/>
           </w14:checkbox>
@@ -17,7 +17,7 @@
             <w:rPr>
               <w:rFonts w:ascii="MS Gothic" w:eastAsia="MS Gothic" w:hAnsi="MS Gothic" w:hint="eastAsia"/>
             </w:rPr>
-            <w:t>☐</w:t>
+            <w:t>☒</w:t>
           </w:r>
         </w:sdtContent>
       </w:sdt>
@@ -25,7 +25,15 @@
         <w:t>Build only using HTML, CSS,</w:t>
       </w:r>
       <w:r>
-        <w:t xml:space="preserve"> JavaScript, PHP  &amp; MySQL</w:t>
+        <w:t xml:space="preserve"> JavaScript, </w:t>
+      </w:r>
+      <w:proofErr w:type="gramStart"/>
+      <w:r>
+        <w:t>PHP  &amp;</w:t>
+      </w:r>
+      <w:proofErr w:type="gramEnd"/>
+      <w:r>
+        <w:t xml:space="preserve"> MySQL</w:t>
       </w:r>
     </w:p>
     <w:p>
@@ -33,7 +41,7 @@
         <w:sdtPr>
           <w:id w:val="1099530216"/>
           <w14:checkbox>
-            <w14:checked w14:val="0"/>
+            <w14:checked w14:val="1"/>
             <w14:checkedState w14:val="2612" w14:font="MS Gothic"/>
             <w14:uncheckedState w14:val="2610" w14:font="MS Gothic"/>
           </w14:checkbox>
@@ -43,7 +51,7 @@
             <w:rPr>
               <w:rFonts w:ascii="MS Gothic" w:eastAsia="MS Gothic" w:hAnsi="MS Gothic" w:hint="eastAsia"/>
             </w:rPr>
-            <w:t>☐</w:t>
+            <w:t>☒</w:t>
           </w:r>
         </w:sdtContent>
       </w:sdt>
@@ -102,7 +110,7 @@
         <w:sdtPr>
           <w:id w:val="1709293670"/>
           <w14:checkbox>
-            <w14:checked w14:val="0"/>
+            <w14:checked w14:val="1"/>
             <w14:checkedState w14:val="2612" w14:font="MS Gothic"/>
             <w14:uncheckedState w14:val="2610" w14:font="MS Gothic"/>
           </w14:checkbox>
@@ -112,7 +120,7 @@
             <w:rPr>
               <w:rFonts w:ascii="MS Gothic" w:eastAsia="MS Gothic" w:hAnsi="MS Gothic" w:hint="eastAsia"/>
             </w:rPr>
-            <w:t>☐</w:t>
+            <w:t>☒</w:t>
           </w:r>
         </w:sdtContent>
       </w:sdt>
@@ -125,7 +133,7 @@
         <w:sdtPr>
           <w:id w:val="-1085841881"/>
           <w14:checkbox>
-            <w14:checked w14:val="0"/>
+            <w14:checked w14:val="1"/>
             <w14:checkedState w14:val="2612" w14:font="MS Gothic"/>
             <w14:uncheckedState w14:val="2610" w14:font="MS Gothic"/>
           </w14:checkbox>
@@ -135,7 +143,7 @@
             <w:rPr>
               <w:rFonts w:ascii="MS Gothic" w:eastAsia="MS Gothic" w:hAnsi="MS Gothic" w:hint="eastAsia"/>
             </w:rPr>
-            <w:t>☐</w:t>
+            <w:t>☒</w:t>
           </w:r>
         </w:sdtContent>
       </w:sdt>
@@ -278,7 +286,7 @@
         <w:sdtPr>
           <w:id w:val="209547742"/>
           <w14:checkbox>
-            <w14:checked w14:val="0"/>
+            <w14:checked w14:val="1"/>
             <w14:checkedState w14:val="2612" w14:font="MS Gothic"/>
             <w14:uncheckedState w14:val="2610" w14:font="MS Gothic"/>
           </w14:checkbox>
@@ -288,13 +296,26 @@
             <w:rPr>
               <w:rFonts w:ascii="MS Gothic" w:eastAsia="MS Gothic" w:hAnsi="MS Gothic" w:hint="eastAsia"/>
             </w:rPr>
-            <w:t>☐</w:t>
+            <w:t>☒</w:t>
           </w:r>
         </w:sdtContent>
       </w:sdt>
       <w:r>
-        <w:t xml:space="preserve"> Database need to be in a file named migration.sql</w:t>
-      </w:r>
+        <w:t xml:space="preserve"> </w:t>
+      </w:r>
+      <w:proofErr w:type="gramStart"/>
+      <w:r>
+        <w:t>Database</w:t>
+      </w:r>
+      <w:proofErr w:type="gramEnd"/>
+      <w:r>
+        <w:t xml:space="preserve"> need to be in a file named </w:t>
+      </w:r>
+      <w:proofErr w:type="spellStart"/>
+      <w:r>
+        <w:t>migration.sql</w:t>
+      </w:r>
+      <w:proofErr w:type="spellEnd"/>
     </w:p>
     <w:p/>
     <w:p>
@@ -341,6 +362,26 @@
       </w:r>
     </w:p>
     <w:p>
+      <w:sdt>
+        <w:sdtPr>
+          <w:id w:val="-820570470"/>
+          <w14:checkbox>
+            <w14:checked w14:val="0"/>
+            <w14:checkedState w14:val="2612" w14:font="MS Gothic"/>
+            <w14:uncheckedState w14:val="2610" w14:font="MS Gothic"/>
+          </w14:checkbox>
+        </w:sdtPr>
+        <w:sdtContent>
+          <w:r>
+            <w:rPr>
+              <w:rFonts w:ascii="MS Gothic" w:eastAsia="MS Gothic" w:hAnsi="MS Gothic" w:hint="eastAsia"/>
+            </w:rPr>
+            <w:t>☐</w:t>
+          </w:r>
+        </w:sdtContent>
+      </w:sdt>
+    </w:p>
+    <w:p>
       <w:r>
         <w:rPr>
           <w:noProof/>
@@ -384,6 +425,26 @@
       </w:r>
     </w:p>
     <w:p>
+      <w:sdt>
+        <w:sdtPr>
+          <w:id w:val="-2048123242"/>
+          <w14:checkbox>
+            <w14:checked w14:val="0"/>
+            <w14:checkedState w14:val="2612" w14:font="MS Gothic"/>
+            <w14:uncheckedState w14:val="2610" w14:font="MS Gothic"/>
+          </w14:checkbox>
+        </w:sdtPr>
+        <w:sdtContent>
+          <w:r>
+            <w:rPr>
+              <w:rFonts w:ascii="MS Gothic" w:eastAsia="MS Gothic" w:hAnsi="MS Gothic" w:hint="eastAsia"/>
+            </w:rPr>
+            <w:t>☐</w:t>
+          </w:r>
+        </w:sdtContent>
+      </w:sdt>
+    </w:p>
+    <w:p>
       <w:r>
         <w:rPr>
           <w:noProof/>
@@ -424,6 +485,26 @@
           </wp:inline>
         </w:drawing>
       </w:r>
+    </w:p>
+    <w:p>
+      <w:sdt>
+        <w:sdtPr>
+          <w:id w:val="-1970264316"/>
+          <w14:checkbox>
+            <w14:checked w14:val="1"/>
+            <w14:checkedState w14:val="2612" w14:font="MS Gothic"/>
+            <w14:uncheckedState w14:val="2610" w14:font="MS Gothic"/>
+          </w14:checkbox>
+        </w:sdtPr>
+        <w:sdtContent>
+          <w:r>
+            <w:rPr>
+              <w:rFonts w:ascii="MS Gothic" w:eastAsia="MS Gothic" w:hAnsi="MS Gothic" w:hint="eastAsia"/>
+            </w:rPr>
+            <w:t>☒</w:t>
+          </w:r>
+        </w:sdtContent>
+      </w:sdt>
     </w:p>
     <w:sectPr>
       <w:pgSz w:w="12240" w:h="15840"/>

</xml_diff>